<commit_message>
relatório atualizado e projeto ripado pronto a enviar
</commit_message>
<xml_diff>
--- a/relatorio-2fase-template.docx
+++ b/relatorio-2fase-template.docx
@@ -401,15 +401,7 @@
         <w:rPr>
           <w:highlight w:val="yellow"/>
         </w:rPr>
-        <w:t xml:space="preserve">Hugo Curado,  18 </w:t>
-      </w:r>
-      <w:bookmarkStart w:id="0" w:name="_GoBack"/>
-      <w:bookmarkEnd w:id="0"/>
-      <w:r>
-        <w:rPr>
-          <w:highlight w:val="yellow"/>
-        </w:rPr>
-        <w:t>horas</w:t>
+        <w:t>Hugo Curado,  18 horas</w:t>
       </w:r>
     </w:p>
     <w:p>
@@ -548,19 +540,19 @@
           <w:numId w:val="1"/>
         </w:numPr>
       </w:pPr>
-      <w:commentRangeStart w:id="1"/>
+      <w:commentRangeStart w:id="0"/>
       <w:r>
         <w:rPr>
           <w:b/>
         </w:rPr>
         <w:t>Tabela de utilizadores de teste</w:t>
       </w:r>
-      <w:commentRangeEnd w:id="1"/>
+      <w:commentRangeEnd w:id="0"/>
       <w:r>
         <w:rPr>
           <w:rStyle w:val="CommentReference"/>
         </w:rPr>
-        <w:commentReference w:id="1"/>
+        <w:commentReference w:id="0"/>
       </w:r>
       <w:r>
         <w:t>:</w:t>
@@ -695,19 +687,19 @@
         </w:rPr>
         <w:t>U</w:t>
       </w:r>
-      <w:commentRangeStart w:id="2"/>
+      <w:commentRangeStart w:id="1"/>
       <w:r>
         <w:rPr>
           <w:b/>
         </w:rPr>
         <w:t>tilizador de teste</w:t>
       </w:r>
-      <w:commentRangeEnd w:id="2"/>
+      <w:commentRangeEnd w:id="1"/>
       <w:r>
         <w:rPr>
           <w:rStyle w:val="CommentReference"/>
         </w:rPr>
-        <w:commentReference w:id="2"/>
+        <w:commentReference w:id="1"/>
       </w:r>
       <w:r>
         <w:rPr>
@@ -833,10 +825,7 @@
       </w:pPr>
       <w:r>
         <w:lastRenderedPageBreak/>
-        <w:t xml:space="preserve">DataTables, utilizado para </w:t>
-      </w:r>
-      <w:r>
-        <w:t>tabelas com informação dinâmica, utilizadno tecnologia AJAX para as ir atualizando</w:t>
+        <w:t>DataTables, utilizado para tabelas com informação dinâmica, utilizadno tecnologia AJAX para as ir atualizando</w:t>
       </w:r>
     </w:p>
     <w:p>
@@ -872,10 +861,7 @@
         </w:numPr>
       </w:pPr>
       <w:r>
-        <w:t xml:space="preserve">Jquery Framework </w:t>
-      </w:r>
-      <w:r>
-        <w:t>utlizada para facilitar o desenvolvimento do java script</w:t>
+        <w:t>Jquery Framework utlizada para facilitar o desenvolvimento do java script</w:t>
       </w:r>
     </w:p>
     <w:p>
@@ -975,10 +961,7 @@
         </w:numPr>
       </w:pPr>
       <w:r>
-        <w:t>[EXTRA] o momento em que o jogo vai começar, independentemente de ter ou não o número de jogadores definidos[</w:t>
-      </w:r>
-      <w:r>
-        <w:t>0%]</w:t>
+        <w:t>[EXTRA] o momento em que o jogo vai começar, independentemente de ter ou não o número de jogadores definidos[0%]</w:t>
       </w:r>
     </w:p>
     <w:p>
@@ -1010,10 +993,7 @@
         </w:numPr>
       </w:pPr>
       <w:r>
-        <w:t>[EXTRA] Pode ser dada ao dono de uma proposta a possibilidade de iniciar o jogo a qualquer m</w:t>
-      </w:r>
-      <w:r>
-        <w:t>omento[0%]</w:t>
+        <w:t>[EXTRA] Pode ser dada ao dono de uma proposta a possibilidade de iniciar o jogo a qualquer momento[0%]</w:t>
       </w:r>
     </w:p>
     <w:p>
@@ -1077,10 +1057,7 @@
         </w:numPr>
       </w:pPr>
       <w:r>
-        <w:t>A lista de jogadores[100%</w:t>
-      </w:r>
-      <w:r>
-        <w:t>]</w:t>
+        <w:t>A lista de jogadores[100%]</w:t>
       </w:r>
     </w:p>
     <w:p>
@@ -1172,10 +1149,7 @@
         </w:numPr>
       </w:pPr>
       <w:r>
-        <w:t>[EXTRA] A entrada do jogador numa par</w:t>
-      </w:r>
-      <w:r>
-        <w:t>tida pode estar condicionada pelo pagamento à casa de uma quantia pré-determinada[0%]</w:t>
+        <w:t>[EXTRA] A entrada do jogador numa partida pode estar condicionada pelo pagamento à casa de uma quantia pré-determinada[0%]</w:t>
       </w:r>
     </w:p>
     <w:p>
@@ -1238,7 +1212,21 @@
           <w:lang w:val="en-GB"/>
         </w:rPr>
         <w:lastRenderedPageBreak/>
-        <w:t>[EXTRA] All-in (apostar tudo)[0%]</w:t>
+        <w:t>[EXTRA] All-in (apostar tudo)[</w:t>
+      </w:r>
+      <w:r>
+        <w:rPr>
+          <w:lang w:val="en-GB"/>
+        </w:rPr>
+        <w:t>10</w:t>
+      </w:r>
+      <w:bookmarkStart w:id="2" w:name="_GoBack"/>
+      <w:bookmarkEnd w:id="2"/>
+      <w:r>
+        <w:rPr>
+          <w:lang w:val="en-GB"/>
+        </w:rPr>
+        <w:t>0%]</w:t>
       </w:r>
     </w:p>
     <w:p>
@@ -1270,10 +1258,7 @@
         </w:numPr>
       </w:pPr>
       <w:r>
-        <w:t>as que estão a decorrer</w:t>
-      </w:r>
-      <w:r>
-        <w:t>[100%]</w:t>
+        <w:t>as que estão a decorrer[100%]</w:t>
       </w:r>
     </w:p>
     <w:p>
@@ -1326,7 +1311,7 @@
 
 <file path=word/comments.xml><?xml version="1.0" encoding="utf-8"?>
 <w:comments xmlns:wpc="http://schemas.microsoft.com/office/word/2010/wordprocessingCanvas" xmlns:mo="http://schemas.microsoft.com/office/mac/office/2008/main" xmlns:mc="http://schemas.openxmlformats.org/markup-compatibility/2006" xmlns:mv="urn:schemas-microsoft-com:mac:vml" xmlns:o="urn:schemas-microsoft-com:office:office" xmlns:r="http://schemas.openxmlformats.org/officeDocument/2006/relationships" xmlns:m="http://schemas.openxmlformats.org/officeDocument/2006/math" xmlns:v="urn:schemas-microsoft-com:vml" xmlns:wp14="http://schemas.microsoft.com/office/word/2010/wordprocessingDrawing" xmlns:wp="http://schemas.openxmlformats.org/drawingml/2006/wordprocessingDrawing" xmlns:w10="urn:schemas-microsoft-com:office:word" xmlns:w="http://schemas.openxmlformats.org/wordprocessingml/2006/main" xmlns:w14="http://schemas.microsoft.com/office/word/2010/wordml" xmlns:w15="http://schemas.microsoft.com/office/word/2012/wordml" xmlns:wpg="http://schemas.microsoft.com/office/word/2010/wordprocessingGroup" xmlns:wpi="http://schemas.microsoft.com/office/word/2010/wordprocessingInk" xmlns:wne="http://schemas.microsoft.com/office/word/2006/wordml" xmlns:wps="http://schemas.microsoft.com/office/word/2010/wordprocessingShape" mc:Ignorable="w14 w15 wp14">
-  <w:comment w:id="1" w:author="João Ferreira" w:date="2017-02-09T13:40:00Z" w:initials="JF">
+  <w:comment w:id="0" w:author="João Ferreira" w:date="2017-02-09T13:40:00Z" w:initials="JF">
     <w:p>
       <w:pPr>
         <w:pStyle w:val="CommentText"/>
@@ -1342,7 +1327,7 @@
       </w:r>
     </w:p>
   </w:comment>
-  <w:comment w:id="2" w:author="João Ferreira" w:date="2017-02-09T13:40:00Z" w:initials="JF">
+  <w:comment w:id="1" w:author="João Ferreira" w:date="2017-02-09T13:40:00Z" w:initials="JF">
     <w:p>
       <w:pPr>
         <w:pStyle w:val="CommentText"/>
@@ -3781,7 +3766,7 @@
 </file>
 
 <file path=customXml/itemProps1.xml><?xml version="1.0" encoding="utf-8"?>
-<ds:datastoreItem xmlns:ds="http://schemas.openxmlformats.org/officeDocument/2006/customXml" ds:itemID="{E64BA41C-57BF-4B40-9005-99D71617A94E}">
+<ds:datastoreItem xmlns:ds="http://schemas.openxmlformats.org/officeDocument/2006/customXml" ds:itemID="{C22FC57C-A4B8-1049-9EA7-09F7D8733A29}">
   <ds:schemaRefs>
     <ds:schemaRef ds:uri="http://schemas.openxmlformats.org/officeDocument/2006/bibliography"/>
   </ds:schemaRefs>

</xml_diff>

<commit_message>
zip e rel atualizado -> submetido
</commit_message>
<xml_diff>
--- a/relatorio-2fase-template.docx
+++ b/relatorio-2fase-template.docx
@@ -386,7 +386,33 @@
         <w:rPr>
           <w:highlight w:val="yellow"/>
         </w:rPr>
-        <w:t>Ana Catarina Sousa,  horas</w:t>
+        <w:t xml:space="preserve">Ana Catarina </w:t>
+      </w:r>
+      <w:proofErr w:type="gramStart"/>
+      <w:r>
+        <w:rPr>
+          <w:highlight w:val="yellow"/>
+        </w:rPr>
+        <w:t xml:space="preserve">Sousa,  </w:t>
+      </w:r>
+      <w:r>
+        <w:rPr>
+          <w:highlight w:val="yellow"/>
+        </w:rPr>
+        <w:t>10</w:t>
+      </w:r>
+      <w:proofErr w:type="gramEnd"/>
+      <w:r>
+        <w:rPr>
+          <w:highlight w:val="yellow"/>
+        </w:rPr>
+        <w:t xml:space="preserve"> </w:t>
+      </w:r>
+      <w:r>
+        <w:rPr>
+          <w:highlight w:val="yellow"/>
+        </w:rPr>
+        <w:t>horas</w:t>
       </w:r>
     </w:p>
     <w:p>
@@ -401,7 +427,21 @@
         <w:rPr>
           <w:highlight w:val="yellow"/>
         </w:rPr>
-        <w:t>Hugo Curado,  18 horas</w:t>
+        <w:t xml:space="preserve">Hugo </w:t>
+      </w:r>
+      <w:proofErr w:type="gramStart"/>
+      <w:r>
+        <w:rPr>
+          <w:highlight w:val="yellow"/>
+        </w:rPr>
+        <w:t>Curado,  18</w:t>
+      </w:r>
+      <w:proofErr w:type="gramEnd"/>
+      <w:r>
+        <w:rPr>
+          <w:highlight w:val="yellow"/>
+        </w:rPr>
+        <w:t xml:space="preserve"> horas</w:t>
       </w:r>
     </w:p>
     <w:p>
@@ -416,7 +456,33 @@
         <w:rPr>
           <w:highlight w:val="yellow"/>
         </w:rPr>
-        <w:t>Pedro Neto,  horas</w:t>
+        <w:t xml:space="preserve">Pedro </w:t>
+      </w:r>
+      <w:proofErr w:type="gramStart"/>
+      <w:r>
+        <w:rPr>
+          <w:highlight w:val="yellow"/>
+        </w:rPr>
+        <w:t xml:space="preserve">Neto,  </w:t>
+      </w:r>
+      <w:r>
+        <w:rPr>
+          <w:highlight w:val="yellow"/>
+        </w:rPr>
+        <w:t>10</w:t>
+      </w:r>
+      <w:proofErr w:type="gramEnd"/>
+      <w:r>
+        <w:rPr>
+          <w:highlight w:val="yellow"/>
+        </w:rPr>
+        <w:t xml:space="preserve"> </w:t>
+      </w:r>
+      <w:r>
+        <w:rPr>
+          <w:highlight w:val="yellow"/>
+        </w:rPr>
+        <w:t>horas</w:t>
       </w:r>
     </w:p>
     <w:p>
@@ -579,9 +645,11 @@
             <w:tcW w:w="1413" w:type="dxa"/>
           </w:tcPr>
           <w:p>
+            <w:proofErr w:type="spellStart"/>
             <w:r>
               <w:t>Username</w:t>
             </w:r>
+            <w:proofErr w:type="spellEnd"/>
           </w:p>
         </w:tc>
         <w:tc>
@@ -630,9 +698,11 @@
             <w:tcW w:w="1413" w:type="dxa"/>
           </w:tcPr>
           <w:p>
+            <w:proofErr w:type="spellStart"/>
             <w:r>
               <w:t>my_name</w:t>
             </w:r>
+            <w:proofErr w:type="spellEnd"/>
           </w:p>
         </w:tc>
         <w:tc>
@@ -640,9 +710,11 @@
             <w:tcW w:w="1460" w:type="dxa"/>
           </w:tcPr>
           <w:p>
+            <w:proofErr w:type="spellStart"/>
             <w:r>
               <w:t>my_password</w:t>
             </w:r>
+            <w:proofErr w:type="spellEnd"/>
           </w:p>
         </w:tc>
       </w:tr>
@@ -656,9 +728,13 @@
             <w:tcW w:w="1413" w:type="dxa"/>
           </w:tcPr>
           <w:p>
+            <w:proofErr w:type="spellStart"/>
+            <w:proofErr w:type="gramStart"/>
             <w:r>
               <w:t>mr.funny</w:t>
             </w:r>
+            <w:proofErr w:type="spellEnd"/>
+            <w:proofErr w:type="gramEnd"/>
           </w:p>
         </w:tc>
         <w:tc>
@@ -705,8 +781,16 @@
         <w:rPr>
           <w:b/>
         </w:rPr>
-        <w:t xml:space="preserve"> admin</w:t>
-      </w:r>
+        <w:t xml:space="preserve"> </w:t>
+      </w:r>
+      <w:proofErr w:type="spellStart"/>
+      <w:r>
+        <w:rPr>
+          <w:b/>
+        </w:rPr>
+        <w:t>admin</w:t>
+      </w:r>
+      <w:proofErr w:type="spellEnd"/>
       <w:r>
         <w:t>:</w:t>
       </w:r>
@@ -732,9 +816,11 @@
             <w:tcW w:w="1413" w:type="dxa"/>
           </w:tcPr>
           <w:p>
+            <w:proofErr w:type="spellStart"/>
             <w:r>
               <w:t>Username</w:t>
             </w:r>
+            <w:proofErr w:type="spellEnd"/>
           </w:p>
         </w:tc>
         <w:tc>
@@ -811,8 +897,21 @@
           <w:numId w:val="5"/>
         </w:numPr>
       </w:pPr>
-      <w:r>
-        <w:t xml:space="preserve">Codeigniter, Framework utilizada para facilitar o desenvolvimento da webapp </w:t>
+      <w:proofErr w:type="spellStart"/>
+      <w:r>
+        <w:t>Codeigniter</w:t>
+      </w:r>
+      <w:proofErr w:type="spellEnd"/>
+      <w:r>
+        <w:t xml:space="preserve">, Framework utilizada para facilitar o desenvolvimento da </w:t>
+      </w:r>
+      <w:proofErr w:type="spellStart"/>
+      <w:r>
+        <w:t>webapp</w:t>
+      </w:r>
+      <w:proofErr w:type="spellEnd"/>
+      <w:r>
+        <w:t xml:space="preserve"> </w:t>
       </w:r>
     </w:p>
     <w:p>
@@ -823,9 +922,22 @@
           <w:numId w:val="5"/>
         </w:numPr>
       </w:pPr>
+      <w:proofErr w:type="spellStart"/>
       <w:r>
         <w:lastRenderedPageBreak/>
-        <w:t>DataTables, utilizado para tabelas com informação dinâmica, utilizadno tecnologia AJAX para as ir atualizando</w:t>
+        <w:t>DataTables</w:t>
+      </w:r>
+      <w:proofErr w:type="spellEnd"/>
+      <w:r>
+        <w:t xml:space="preserve">, utilizado para tabelas com informação dinâmica, </w:t>
+      </w:r>
+      <w:proofErr w:type="spellStart"/>
+      <w:r>
+        <w:t>utilizadno</w:t>
+      </w:r>
+      <w:proofErr w:type="spellEnd"/>
+      <w:r>
+        <w:t xml:space="preserve"> tecnologia AJAX para as ir atualizando</w:t>
       </w:r>
     </w:p>
     <w:p>
@@ -836,9 +948,27 @@
           <w:numId w:val="5"/>
         </w:numPr>
       </w:pPr>
-      <w:r>
-        <w:t>Bootstrap, utilizado para facilitar a construção do front end</w:t>
-      </w:r>
+      <w:proofErr w:type="spellStart"/>
+      <w:r>
+        <w:t>Bootstrap</w:t>
+      </w:r>
+      <w:proofErr w:type="spellEnd"/>
+      <w:r>
+        <w:t xml:space="preserve">, utilizado para facilitar a construção do </w:t>
+      </w:r>
+      <w:proofErr w:type="spellStart"/>
+      <w:r>
+        <w:t>front</w:t>
+      </w:r>
+      <w:proofErr w:type="spellEnd"/>
+      <w:r>
+        <w:t xml:space="preserve"> </w:t>
+      </w:r>
+      <w:proofErr w:type="spellStart"/>
+      <w:r>
+        <w:t>end</w:t>
+      </w:r>
+      <w:proofErr w:type="spellEnd"/>
     </w:p>
     <w:p>
       <w:pPr>
@@ -848,8 +978,13 @@
           <w:numId w:val="5"/>
         </w:numPr>
       </w:pPr>
-      <w:r>
-        <w:t>Datetimepicker, utilizado para gerar calendários facilitando o utilizador ao inserir uma data</w:t>
+      <w:proofErr w:type="spellStart"/>
+      <w:r>
+        <w:t>Datetimepicker</w:t>
+      </w:r>
+      <w:proofErr w:type="spellEnd"/>
+      <w:r>
+        <w:t>, utilizado para gerar calendários facilitando o utilizador ao inserir uma data</w:t>
       </w:r>
     </w:p>
     <w:p>
@@ -860,8 +995,13 @@
           <w:numId w:val="5"/>
         </w:numPr>
       </w:pPr>
-      <w:r>
-        <w:t>Jquery Framework utlizada para facilitar o desenvolvimento do java script</w:t>
+      <w:proofErr w:type="spellStart"/>
+      <w:r>
+        <w:t>Jquery</w:t>
+      </w:r>
+      <w:proofErr w:type="spellEnd"/>
+      <w:r>
+        <w:t xml:space="preserve"> Framework utlizada para facilitar o desenvolvimento do java script</w:t>
       </w:r>
     </w:p>
     <w:p>
@@ -873,7 +1013,15 @@
         </w:numPr>
       </w:pPr>
       <w:r>
-        <w:t>Country Select, Plug in utilizado para facilitar a escolha do país</w:t>
+        <w:t xml:space="preserve">Country </w:t>
+      </w:r>
+      <w:proofErr w:type="spellStart"/>
+      <w:r>
+        <w:t>Select</w:t>
+      </w:r>
+      <w:proofErr w:type="spellEnd"/>
+      <w:r>
+        <w:t>, Plug in utilizado para facilitar a escolha do país</w:t>
       </w:r>
     </w:p>
     <w:p>
@@ -884,9 +1032,35 @@
           <w:numId w:val="5"/>
         </w:numPr>
       </w:pPr>
-      <w:r>
-        <w:t>jQuery Form js, utilizado para enviar imagens num pedido ajax</w:t>
-      </w:r>
+      <w:proofErr w:type="spellStart"/>
+      <w:r>
+        <w:t>jQuery</w:t>
+      </w:r>
+      <w:proofErr w:type="spellEnd"/>
+      <w:r>
+        <w:t xml:space="preserve"> </w:t>
+      </w:r>
+      <w:proofErr w:type="spellStart"/>
+      <w:r>
+        <w:t>Form</w:t>
+      </w:r>
+      <w:proofErr w:type="spellEnd"/>
+      <w:r>
+        <w:t xml:space="preserve"> </w:t>
+      </w:r>
+      <w:proofErr w:type="spellStart"/>
+      <w:r>
+        <w:t>js</w:t>
+      </w:r>
+      <w:proofErr w:type="spellEnd"/>
+      <w:r>
+        <w:t xml:space="preserve">, utilizado para enviar imagens num pedido </w:t>
+      </w:r>
+      <w:proofErr w:type="spellStart"/>
+      <w:r>
+        <w:t>ajax</w:t>
+      </w:r>
+      <w:proofErr w:type="spellEnd"/>
     </w:p>
     <w:p>
       <w:pPr>
@@ -913,7 +1087,20 @@
         </w:numPr>
       </w:pPr>
       <w:r>
-        <w:t>Um nome e uma desrição[100%]</w:t>
+        <w:t xml:space="preserve">Um nome e uma </w:t>
+      </w:r>
+      <w:proofErr w:type="spellStart"/>
+      <w:proofErr w:type="gramStart"/>
+      <w:r>
+        <w:t>desrição</w:t>
+      </w:r>
+      <w:proofErr w:type="spellEnd"/>
+      <w:r>
+        <w:t>[</w:t>
+      </w:r>
+      <w:proofErr w:type="gramEnd"/>
+      <w:r>
+        <w:t>100%]</w:t>
       </w:r>
     </w:p>
     <w:p>
@@ -925,7 +1112,15 @@
         </w:numPr>
       </w:pPr>
       <w:r>
-        <w:t>Um número de jogadores(entre 2 e 10)[100%]</w:t>
+        <w:t xml:space="preserve">Um número de </w:t>
+      </w:r>
+      <w:proofErr w:type="gramStart"/>
+      <w:r>
+        <w:t>jogadores(</w:t>
+      </w:r>
+      <w:proofErr w:type="gramEnd"/>
+      <w:r>
+        <w:t>entre 2 e 10)[100%]</w:t>
       </w:r>
     </w:p>
     <w:p>
@@ -937,7 +1132,15 @@
         </w:numPr>
       </w:pPr>
       <w:r>
-        <w:t>O valor da primeira aposta[100%]</w:t>
+        <w:t xml:space="preserve">O valor da primeira </w:t>
+      </w:r>
+      <w:proofErr w:type="gramStart"/>
+      <w:r>
+        <w:t>aposta[</w:t>
+      </w:r>
+      <w:proofErr w:type="gramEnd"/>
+      <w:r>
+        <w:t>100%]</w:t>
       </w:r>
     </w:p>
     <w:p>
@@ -949,7 +1152,15 @@
         </w:numPr>
       </w:pPr>
       <w:r>
-        <w:t>[EXTRA]O valor máximo que os jogadores podem apostar neste jogo[100%]</w:t>
+        <w:t xml:space="preserve">[EXTRA]O valor máximo que os jogadores podem apostar neste </w:t>
+      </w:r>
+      <w:proofErr w:type="gramStart"/>
+      <w:r>
+        <w:t>jogo[</w:t>
+      </w:r>
+      <w:proofErr w:type="gramEnd"/>
+      <w:r>
+        <w:t>100%]</w:t>
       </w:r>
     </w:p>
     <w:p>
@@ -961,7 +1172,15 @@
         </w:numPr>
       </w:pPr>
       <w:r>
-        <w:t>[EXTRA] o momento em que o jogo vai começar, independentemente de ter ou não o número de jogadores definidos[0%]</w:t>
+        <w:t xml:space="preserve">[EXTRA] o momento em que o jogo vai começar, independentemente de ter ou não o número de jogadores </w:t>
+      </w:r>
+      <w:proofErr w:type="gramStart"/>
+      <w:r>
+        <w:t>definidos[</w:t>
+      </w:r>
+      <w:proofErr w:type="gramEnd"/>
+      <w:r>
+        <w:t>0%]</w:t>
       </w:r>
     </w:p>
     <w:p>
@@ -973,7 +1192,15 @@
         </w:numPr>
       </w:pPr>
       <w:r>
-        <w:t>[EXTRA] condições a satisfazer para que os jogadores se possam juntar a este jogo (por exemplo idade mínima ou número mínimo de créditos na conta)[0%]</w:t>
+        <w:t xml:space="preserve">[EXTRA] condições a satisfazer para que os jogadores se possam juntar a este jogo (por exemplo idade mínima ou número mínimo de créditos na </w:t>
+      </w:r>
+      <w:proofErr w:type="gramStart"/>
+      <w:r>
+        <w:t>conta)[</w:t>
+      </w:r>
+      <w:proofErr w:type="gramEnd"/>
+      <w:r>
+        <w:t>0%]</w:t>
       </w:r>
     </w:p>
     <w:p>
@@ -993,7 +1220,15 @@
         </w:numPr>
       </w:pPr>
       <w:r>
-        <w:t>[EXTRA] Pode ser dada ao dono de uma proposta a possibilidade de iniciar o jogo a qualquer momento[0%]</w:t>
+        <w:t xml:space="preserve">[EXTRA] Pode ser dada ao dono de uma proposta a possibilidade de iniciar o jogo a qualquer </w:t>
+      </w:r>
+      <w:proofErr w:type="gramStart"/>
+      <w:r>
+        <w:t>momento[</w:t>
+      </w:r>
+      <w:proofErr w:type="gramEnd"/>
+      <w:r>
+        <w:t>0%]</w:t>
       </w:r>
     </w:p>
     <w:p>
@@ -1013,7 +1248,23 @@
         </w:numPr>
       </w:pPr>
       <w:r>
-        <w:t>Listar as propostas de jogo actuais, apresentando links para que o utilizador se possa juntar ao jogo.[100%]</w:t>
+        <w:t xml:space="preserve">Listar as propostas de jogo </w:t>
+      </w:r>
+      <w:proofErr w:type="spellStart"/>
+      <w:r>
+        <w:t>actuais</w:t>
+      </w:r>
+      <w:proofErr w:type="spellEnd"/>
+      <w:r>
+        <w:t xml:space="preserve">, apresentando links para que o utilizador se possa juntar ao </w:t>
+      </w:r>
+      <w:proofErr w:type="gramStart"/>
+      <w:r>
+        <w:t>jogo.[</w:t>
+      </w:r>
+      <w:proofErr w:type="gramEnd"/>
+      <w:r>
+        <w:t>100%]</w:t>
       </w:r>
     </w:p>
     <w:p>
@@ -1025,7 +1276,15 @@
         </w:numPr>
       </w:pPr>
       <w:r>
-        <w:t>[EXTRA] cada jogador só pode participar num jogo de cada vez[0%]</w:t>
+        <w:t xml:space="preserve">[EXTRA] cada jogador só pode participar num jogo de cada </w:t>
+      </w:r>
+      <w:proofErr w:type="gramStart"/>
+      <w:r>
+        <w:t>vez[</w:t>
+      </w:r>
+      <w:proofErr w:type="gramEnd"/>
+      <w:r>
+        <w:t>0%]</w:t>
       </w:r>
     </w:p>
     <w:p>
@@ -1045,7 +1304,15 @@
         </w:numPr>
       </w:pPr>
       <w:r>
-        <w:t>Quando o jogo começou[100%]</w:t>
+        <w:t xml:space="preserve">Quando o jogo </w:t>
+      </w:r>
+      <w:proofErr w:type="gramStart"/>
+      <w:r>
+        <w:t>começou[</w:t>
+      </w:r>
+      <w:proofErr w:type="gramEnd"/>
+      <w:r>
+        <w:t>100%]</w:t>
       </w:r>
     </w:p>
     <w:p>
@@ -1057,7 +1324,15 @@
         </w:numPr>
       </w:pPr>
       <w:r>
-        <w:t>A lista de jogadores[100%]</w:t>
+        <w:t xml:space="preserve">A lista de </w:t>
+      </w:r>
+      <w:proofErr w:type="gramStart"/>
+      <w:r>
+        <w:t>jogadores[</w:t>
+      </w:r>
+      <w:proofErr w:type="gramEnd"/>
+      <w:r>
+        <w:t>100%]</w:t>
       </w:r>
     </w:p>
     <w:p>
@@ -1069,7 +1344,20 @@
         </w:numPr>
       </w:pPr>
       <w:r>
-        <w:t>Quem é o jogador actual[100%]</w:t>
+        <w:t xml:space="preserve">Quem é o jogador </w:t>
+      </w:r>
+      <w:proofErr w:type="spellStart"/>
+      <w:proofErr w:type="gramStart"/>
+      <w:r>
+        <w:t>actual</w:t>
+      </w:r>
+      <w:proofErr w:type="spellEnd"/>
+      <w:r>
+        <w:t>[</w:t>
+      </w:r>
+      <w:proofErr w:type="gramEnd"/>
+      <w:r>
+        <w:t>100%]</w:t>
       </w:r>
     </w:p>
     <w:p>
@@ -1081,7 +1369,15 @@
         </w:numPr>
       </w:pPr>
       <w:r>
-        <w:t>O valor da aposta de cada jogador[100%]</w:t>
+        <w:t xml:space="preserve">O valor da aposta de cada </w:t>
+      </w:r>
+      <w:proofErr w:type="gramStart"/>
+      <w:r>
+        <w:t>jogador[</w:t>
+      </w:r>
+      <w:proofErr w:type="gramEnd"/>
+      <w:r>
+        <w:t>100%]</w:t>
       </w:r>
     </w:p>
     <w:p>
@@ -1093,7 +1389,15 @@
         </w:numPr>
       </w:pPr>
       <w:r>
-        <w:t>O valor de aposta a cobrir[100%]</w:t>
+        <w:t xml:space="preserve">O valor de aposta a </w:t>
+      </w:r>
+      <w:proofErr w:type="gramStart"/>
+      <w:r>
+        <w:t>cobrir[</w:t>
+      </w:r>
+      <w:proofErr w:type="gramEnd"/>
+      <w:r>
+        <w:t>100%]</w:t>
       </w:r>
     </w:p>
     <w:p>
@@ -1105,7 +1409,15 @@
         </w:numPr>
       </w:pPr>
       <w:r>
-        <w:t>O valor do pote[100%]</w:t>
+        <w:t xml:space="preserve">O valor do </w:t>
+      </w:r>
+      <w:proofErr w:type="gramStart"/>
+      <w:r>
+        <w:t>pote[</w:t>
+      </w:r>
+      <w:proofErr w:type="gramEnd"/>
+      <w:r>
+        <w:t>100%]</w:t>
       </w:r>
     </w:p>
     <w:p>
@@ -1117,7 +1429,15 @@
         </w:numPr>
       </w:pPr>
       <w:r>
-        <w:t>As cartas que estão na mesa[100%]</w:t>
+        <w:t xml:space="preserve">As cartas que estão na </w:t>
+      </w:r>
+      <w:proofErr w:type="gramStart"/>
+      <w:r>
+        <w:t>mesa[</w:t>
+      </w:r>
+      <w:proofErr w:type="gramEnd"/>
+      <w:r>
+        <w:t>100%]</w:t>
       </w:r>
     </w:p>
     <w:p>
@@ -1129,7 +1449,15 @@
         </w:numPr>
       </w:pPr>
       <w:r>
-        <w:t>As cartas do jogador que tem o login feito[100%]</w:t>
+        <w:t xml:space="preserve">As cartas do jogador que tem o login </w:t>
+      </w:r>
+      <w:proofErr w:type="gramStart"/>
+      <w:r>
+        <w:t>feito[</w:t>
+      </w:r>
+      <w:proofErr w:type="gramEnd"/>
+      <w:r>
+        <w:t>100%]</w:t>
       </w:r>
     </w:p>
     <w:p>
@@ -1149,83 +1477,140 @@
         </w:numPr>
       </w:pPr>
       <w:r>
-        <w:t>[EXTRA] A entrada do jogador numa partida pode estar condicionada pelo pagamento à casa de uma quantia pré-determinada[0%]</w:t>
-      </w:r>
-    </w:p>
-    <w:p>
-      <w:r>
-        <w:rPr>
-          <w:b/>
-        </w:rPr>
-        <w:t>Ponto 6.</w:t>
-      </w:r>
-    </w:p>
-    <w:p>
-      <w:pPr>
-        <w:pStyle w:val="ListParagraph"/>
-        <w:numPr>
-          <w:ilvl w:val="0"/>
-          <w:numId w:val="3"/>
-        </w:numPr>
-      </w:pPr>
-      <w:r>
-        <w:t>Desistir[100%]</w:t>
-      </w:r>
-    </w:p>
-    <w:p>
-      <w:pPr>
-        <w:pStyle w:val="ListParagraph"/>
-        <w:numPr>
-          <w:ilvl w:val="0"/>
-          <w:numId w:val="3"/>
-        </w:numPr>
-      </w:pPr>
-      <w:r>
-        <w:t>Cobrir a aposta[100%]</w:t>
-      </w:r>
-    </w:p>
-    <w:p>
-      <w:pPr>
-        <w:pStyle w:val="ListParagraph"/>
-        <w:numPr>
-          <w:ilvl w:val="0"/>
-          <w:numId w:val="3"/>
-        </w:numPr>
-      </w:pPr>
-      <w:r>
-        <w:t>Aumentar a aposta[100%]</w:t>
-      </w:r>
-    </w:p>
-    <w:p>
-      <w:pPr>
-        <w:pStyle w:val="ListParagraph"/>
-        <w:numPr>
-          <w:ilvl w:val="0"/>
-          <w:numId w:val="3"/>
-        </w:numPr>
-        <w:rPr>
-          <w:lang w:val="en-GB"/>
-        </w:rPr>
-      </w:pPr>
-      <w:r>
-        <w:rPr>
-          <w:lang w:val="en-GB"/>
-        </w:rPr>
-        <w:lastRenderedPageBreak/>
-        <w:t>[EXTRA] All-in (apostar tudo)[</w:t>
-      </w:r>
-      <w:r>
-        <w:rPr>
-          <w:lang w:val="en-GB"/>
-        </w:rPr>
+        <w:t>[EXTRA] A entrada do jogador numa partida pode estar condicionada pelo pagamento à casa de uma quantia pré-determinada[</w:t>
+      </w:r>
+      <w:r>
         <w:t>10</w:t>
       </w:r>
       <w:bookmarkStart w:id="2" w:name="_GoBack"/>
       <w:bookmarkEnd w:id="2"/>
       <w:r>
+        <w:t>0%]</w:t>
+      </w:r>
+    </w:p>
+    <w:p>
+      <w:r>
+        <w:rPr>
+          <w:b/>
+        </w:rPr>
+        <w:t>Ponto 6.</w:t>
+      </w:r>
+    </w:p>
+    <w:p>
+      <w:pPr>
+        <w:pStyle w:val="ListParagraph"/>
+        <w:numPr>
+          <w:ilvl w:val="0"/>
+          <w:numId w:val="3"/>
+        </w:numPr>
+      </w:pPr>
+      <w:proofErr w:type="gramStart"/>
+      <w:r>
+        <w:t>Desistir[</w:t>
+      </w:r>
+      <w:proofErr w:type="gramEnd"/>
+      <w:r>
+        <w:t>100%]</w:t>
+      </w:r>
+    </w:p>
+    <w:p>
+      <w:pPr>
+        <w:pStyle w:val="ListParagraph"/>
+        <w:numPr>
+          <w:ilvl w:val="0"/>
+          <w:numId w:val="3"/>
+        </w:numPr>
+      </w:pPr>
+      <w:r>
+        <w:t xml:space="preserve">Cobrir a </w:t>
+      </w:r>
+      <w:proofErr w:type="gramStart"/>
+      <w:r>
+        <w:t>aposta[</w:t>
+      </w:r>
+      <w:proofErr w:type="gramEnd"/>
+      <w:r>
+        <w:t>100%]</w:t>
+      </w:r>
+    </w:p>
+    <w:p>
+      <w:pPr>
+        <w:pStyle w:val="ListParagraph"/>
+        <w:numPr>
+          <w:ilvl w:val="0"/>
+          <w:numId w:val="3"/>
+        </w:numPr>
+      </w:pPr>
+      <w:r>
+        <w:t xml:space="preserve">Aumentar a </w:t>
+      </w:r>
+      <w:proofErr w:type="gramStart"/>
+      <w:r>
+        <w:t>aposta[</w:t>
+      </w:r>
+      <w:proofErr w:type="gramEnd"/>
+      <w:r>
+        <w:t>100%]</w:t>
+      </w:r>
+    </w:p>
+    <w:p>
+      <w:pPr>
+        <w:pStyle w:val="ListParagraph"/>
+        <w:numPr>
+          <w:ilvl w:val="0"/>
+          <w:numId w:val="3"/>
+        </w:numPr>
         <w:rPr>
           <w:lang w:val="en-GB"/>
         </w:rPr>
+      </w:pPr>
+      <w:r>
+        <w:rPr>
+          <w:lang w:val="en-GB"/>
+        </w:rPr>
+        <w:lastRenderedPageBreak/>
+        <w:t>[EXTRA] All-in (</w:t>
+      </w:r>
+      <w:proofErr w:type="spellStart"/>
+      <w:r>
+        <w:rPr>
+          <w:lang w:val="en-GB"/>
+        </w:rPr>
+        <w:t>apostar</w:t>
+      </w:r>
+      <w:proofErr w:type="spellEnd"/>
+      <w:r>
+        <w:rPr>
+          <w:lang w:val="en-GB"/>
+        </w:rPr>
+        <w:t xml:space="preserve"> </w:t>
+      </w:r>
+      <w:proofErr w:type="spellStart"/>
+      <w:proofErr w:type="gramStart"/>
+      <w:r>
+        <w:rPr>
+          <w:lang w:val="en-GB"/>
+        </w:rPr>
+        <w:t>tudo</w:t>
+      </w:r>
+      <w:proofErr w:type="spellEnd"/>
+      <w:r>
+        <w:rPr>
+          <w:lang w:val="en-GB"/>
+        </w:rPr>
+        <w:t>)[</w:t>
+      </w:r>
+      <w:proofErr w:type="gramEnd"/>
+      <w:r>
+        <w:rPr>
+          <w:lang w:val="en-GB"/>
+        </w:rPr>
+        <w:t>10</w:t>
+      </w:r>
+      <w:r>
+        <w:rPr>
+          <w:lang w:val="en-GB"/>
+        </w:rPr>
         <w:t>0%]</w:t>
       </w:r>
     </w:p>
@@ -1246,7 +1631,15 @@
         </w:numPr>
       </w:pPr>
       <w:r>
-        <w:t>as que ainda não começaram[100%]</w:t>
+        <w:t xml:space="preserve">as que ainda não </w:t>
+      </w:r>
+      <w:proofErr w:type="gramStart"/>
+      <w:r>
+        <w:t>começaram[</w:t>
+      </w:r>
+      <w:proofErr w:type="gramEnd"/>
+      <w:r>
+        <w:t>100%]</w:t>
       </w:r>
     </w:p>
     <w:p>
@@ -1258,7 +1651,15 @@
         </w:numPr>
       </w:pPr>
       <w:r>
-        <w:t>as que estão a decorrer[100%]</w:t>
+        <w:t xml:space="preserve">as que estão a </w:t>
+      </w:r>
+      <w:proofErr w:type="gramStart"/>
+      <w:r>
+        <w:t>decorrer[</w:t>
+      </w:r>
+      <w:proofErr w:type="gramEnd"/>
+      <w:r>
+        <w:t>100%]</w:t>
       </w:r>
     </w:p>
     <w:p>
@@ -1270,7 +1671,15 @@
         </w:numPr>
       </w:pPr>
       <w:r>
-        <w:t>[EXTRA] as que já terminaram[100%]</w:t>
+        <w:t xml:space="preserve">[EXTRA] as que já </w:t>
+      </w:r>
+      <w:proofErr w:type="gramStart"/>
+      <w:r>
+        <w:t>terminaram[</w:t>
+      </w:r>
+      <w:proofErr w:type="gramEnd"/>
+      <w:r>
+        <w:t>100%]</w:t>
       </w:r>
     </w:p>
     <w:p>
@@ -1282,7 +1691,15 @@
         </w:numPr>
       </w:pPr>
       <w:r>
-        <w:t>fazer uma pesquisa por nome, descrição e dono[100%]</w:t>
+        <w:t xml:space="preserve">fazer uma pesquisa por nome, descrição e </w:t>
+      </w:r>
+      <w:proofErr w:type="gramStart"/>
+      <w:r>
+        <w:t>dono[</w:t>
+      </w:r>
+      <w:proofErr w:type="gramEnd"/>
+      <w:r>
+        <w:t>100%]</w:t>
       </w:r>
     </w:p>
     <w:p>
@@ -1294,7 +1711,39 @@
         </w:numPr>
       </w:pPr>
       <w:r>
-        <w:t>[EXTRA] pesquisa por uma das propriedades actuais do jogo (jogador actual, montante da aposta actual, montante do pote, etc.)[0%]</w:t>
+        <w:t xml:space="preserve">[EXTRA] pesquisa por uma das propriedades </w:t>
+      </w:r>
+      <w:proofErr w:type="spellStart"/>
+      <w:r>
+        <w:t>actuais</w:t>
+      </w:r>
+      <w:proofErr w:type="spellEnd"/>
+      <w:r>
+        <w:t xml:space="preserve"> do jogo (jogador </w:t>
+      </w:r>
+      <w:proofErr w:type="spellStart"/>
+      <w:r>
+        <w:t>actual</w:t>
+      </w:r>
+      <w:proofErr w:type="spellEnd"/>
+      <w:r>
+        <w:t xml:space="preserve">, montante da aposta </w:t>
+      </w:r>
+      <w:proofErr w:type="spellStart"/>
+      <w:r>
+        <w:t>actual</w:t>
+      </w:r>
+      <w:proofErr w:type="spellEnd"/>
+      <w:r>
+        <w:t xml:space="preserve">, montante do pote, </w:t>
+      </w:r>
+      <w:proofErr w:type="gramStart"/>
+      <w:r>
+        <w:t>etc.)[</w:t>
+      </w:r>
+      <w:proofErr w:type="gramEnd"/>
+      <w:r>
+        <w:t>0%]</w:t>
       </w:r>
     </w:p>
     <w:p/>
@@ -3766,7 +4215,7 @@
 </file>
 
 <file path=customXml/itemProps1.xml><?xml version="1.0" encoding="utf-8"?>
-<ds:datastoreItem xmlns:ds="http://schemas.openxmlformats.org/officeDocument/2006/customXml" ds:itemID="{C22FC57C-A4B8-1049-9EA7-09F7D8733A29}">
+<ds:datastoreItem xmlns:ds="http://schemas.openxmlformats.org/officeDocument/2006/customXml" ds:itemID="{36737E5B-8613-FE42-8714-24F0D1543193}">
   <ds:schemaRefs>
     <ds:schemaRef ds:uri="http://schemas.openxmlformats.org/officeDocument/2006/bibliography"/>
   </ds:schemaRefs>

</xml_diff>